<commit_message>
added wireframe screenshot to page 2
</commit_message>
<xml_diff>
--- a/Page2Wireframe.docx
+++ b/Page2Wireframe.docx
@@ -186,6 +186,52 @@
                             </w:pPr>
                             <w:r>
                               <w:rPr>
+                                <w:noProof/>
+                              </w:rPr>
+                              <w:drawing>
+                                <wp:inline distT="0" distB="0" distL="0" distR="0" wp14:anchorId="5600F685" wp14:editId="036C8030">
+                                  <wp:extent cx="1200968" cy="1136650"/>
+                                  <wp:effectExtent l="0" t="0" r="0" b="6350"/>
+                                  <wp:docPr id="53135050" name="Picture 6" descr="A logo with a paddle&#10;&#10;AI-generated content may be incorrect."/>
+                                  <wp:cNvGraphicFramePr>
+                                    <a:graphicFrameLocks xmlns:a="http://schemas.openxmlformats.org/drawingml/2006/main" noChangeAspect="1"/>
+                                  </wp:cNvGraphicFramePr>
+                                  <a:graphic xmlns:a="http://schemas.openxmlformats.org/drawingml/2006/main">
+                                    <a:graphicData uri="http://schemas.openxmlformats.org/drawingml/2006/picture">
+                                      <pic:pic xmlns:pic="http://schemas.openxmlformats.org/drawingml/2006/picture">
+                                        <pic:nvPicPr>
+                                          <pic:cNvPr id="53135050" name="Picture 6" descr="A logo with a paddle&#10;&#10;AI-generated content may be incorrect."/>
+                                          <pic:cNvPicPr/>
+                                        </pic:nvPicPr>
+                                        <pic:blipFill>
+                                          <a:blip r:embed="rId4">
+                                            <a:extLst>
+                                              <a:ext uri="{28A0092B-C50C-407E-A947-70E740481C1C}">
+                                                <a14:useLocalDpi xmlns:a14="http://schemas.microsoft.com/office/drawing/2010/main" val="0"/>
+                                              </a:ext>
+                                            </a:extLst>
+                                          </a:blip>
+                                          <a:stretch>
+                                            <a:fillRect/>
+                                          </a:stretch>
+                                        </pic:blipFill>
+                                        <pic:spPr>
+                                          <a:xfrm>
+                                            <a:off x="0" y="0"/>
+                                            <a:ext cx="1211171" cy="1146306"/>
+                                          </a:xfrm>
+                                          <a:prstGeom prst="rect">
+                                            <a:avLst/>
+                                          </a:prstGeom>
+                                        </pic:spPr>
+                                      </pic:pic>
+                                    </a:graphicData>
+                                  </a:graphic>
+                                </wp:inline>
+                              </w:drawing>
+                            </w:r>
+                            <w:r>
+                              <w:rPr>
                                 <w:b/>
                                 <w:bCs/>
                                 <w:sz w:val="44"/>
@@ -224,6 +270,52 @@
                       </w:pPr>
                       <w:r>
                         <w:rPr>
+                          <w:noProof/>
+                        </w:rPr>
+                        <w:drawing>
+                          <wp:inline distT="0" distB="0" distL="0" distR="0" wp14:anchorId="5600F685" wp14:editId="036C8030">
+                            <wp:extent cx="1200968" cy="1136650"/>
+                            <wp:effectExtent l="0" t="0" r="0" b="6350"/>
+                            <wp:docPr id="53135050" name="Picture 6" descr="A logo with a paddle&#10;&#10;AI-generated content may be incorrect."/>
+                            <wp:cNvGraphicFramePr>
+                              <a:graphicFrameLocks xmlns:a="http://schemas.openxmlformats.org/drawingml/2006/main" noChangeAspect="1"/>
+                            </wp:cNvGraphicFramePr>
+                            <a:graphic xmlns:a="http://schemas.openxmlformats.org/drawingml/2006/main">
+                              <a:graphicData uri="http://schemas.openxmlformats.org/drawingml/2006/picture">
+                                <pic:pic xmlns:pic="http://schemas.openxmlformats.org/drawingml/2006/picture">
+                                  <pic:nvPicPr>
+                                    <pic:cNvPr id="53135050" name="Picture 6" descr="A logo with a paddle&#10;&#10;AI-generated content may be incorrect."/>
+                                    <pic:cNvPicPr/>
+                                  </pic:nvPicPr>
+                                  <pic:blipFill>
+                                    <a:blip r:embed="rId4">
+                                      <a:extLst>
+                                        <a:ext uri="{28A0092B-C50C-407E-A947-70E740481C1C}">
+                                          <a14:useLocalDpi xmlns:a14="http://schemas.microsoft.com/office/drawing/2010/main" val="0"/>
+                                        </a:ext>
+                                      </a:extLst>
+                                    </a:blip>
+                                    <a:stretch>
+                                      <a:fillRect/>
+                                    </a:stretch>
+                                  </pic:blipFill>
+                                  <pic:spPr>
+                                    <a:xfrm>
+                                      <a:off x="0" y="0"/>
+                                      <a:ext cx="1211171" cy="1146306"/>
+                                    </a:xfrm>
+                                    <a:prstGeom prst="rect">
+                                      <a:avLst/>
+                                    </a:prstGeom>
+                                  </pic:spPr>
+                                </pic:pic>
+                              </a:graphicData>
+                            </a:graphic>
+                          </wp:inline>
+                        </w:drawing>
+                      </w:r>
+                      <w:r>
+                        <w:rPr>
                           <w:b/>
                           <w:bCs/>
                           <w:sz w:val="44"/>
@@ -513,18 +605,65 @@
     </w:p>
     <w:p>
       <w:r>
-        <w:t xml:space="preserve">Let's not forget the rapids! They range from class I-IV. The Salmon is one of the longest undammed rivers in the United States. As a free flowing </w:t>
-      </w:r>
-      <w:proofErr w:type="gramStart"/>
-      <w:r>
-        <w:t>river</w:t>
-      </w:r>
-      <w:proofErr w:type="gramEnd"/>
-      <w:r>
-        <w:t xml:space="preserve"> the water is higher, faster, and colder in the early summer and lower, slower, and warmer in the late summer. There are good rapids all summer...but families with children who like to swim tend to appreciate the late summer's slower, warmer water more.</w:t>
-      </w:r>
-    </w:p>
-    <w:p>
+        <w:rPr>
+          <w:noProof/>
+        </w:rPr>
+        <w:drawing>
+          <wp:anchor distT="0" distB="0" distL="114300" distR="114300" simplePos="0" relativeHeight="251663360" behindDoc="0" locked="0" layoutInCell="1" allowOverlap="1" wp14:anchorId="6D62A6A8" wp14:editId="2BA9C9CB">
+            <wp:simplePos x="0" y="0"/>
+            <wp:positionH relativeFrom="margin">
+              <wp:posOffset>-351155</wp:posOffset>
+            </wp:positionH>
+            <wp:positionV relativeFrom="paragraph">
+              <wp:posOffset>469265</wp:posOffset>
+            </wp:positionV>
+            <wp:extent cx="6838315" cy="1691640"/>
+            <wp:effectExtent l="0" t="0" r="635" b="3810"/>
+            <wp:wrapTopAndBottom/>
+            <wp:docPr id="1795677537" name="Picture 5" descr="A river in a canyon&#10;&#10;AI-generated content may be incorrect."/>
+            <wp:cNvGraphicFramePr>
+              <a:graphicFrameLocks xmlns:a="http://schemas.openxmlformats.org/drawingml/2006/main" noChangeAspect="1"/>
+            </wp:cNvGraphicFramePr>
+            <a:graphic xmlns:a="http://schemas.openxmlformats.org/drawingml/2006/main">
+              <a:graphicData uri="http://schemas.openxmlformats.org/drawingml/2006/picture">
+                <pic:pic xmlns:pic="http://schemas.openxmlformats.org/drawingml/2006/picture">
+                  <pic:nvPicPr>
+                    <pic:cNvPr id="1795677537" name="Picture 5" descr="A river in a canyon&#10;&#10;AI-generated content may be incorrect."/>
+                    <pic:cNvPicPr/>
+                  </pic:nvPicPr>
+                  <pic:blipFill>
+                    <a:blip r:embed="rId5">
+                      <a:extLst>
+                        <a:ext uri="{28A0092B-C50C-407E-A947-70E740481C1C}">
+                          <a14:useLocalDpi xmlns:a14="http://schemas.microsoft.com/office/drawing/2010/main" val="0"/>
+                        </a:ext>
+                      </a:extLst>
+                    </a:blip>
+                    <a:stretch>
+                      <a:fillRect/>
+                    </a:stretch>
+                  </pic:blipFill>
+                  <pic:spPr>
+                    <a:xfrm>
+                      <a:off x="0" y="0"/>
+                      <a:ext cx="6838315" cy="1691640"/>
+                    </a:xfrm>
+                    <a:prstGeom prst="rect">
+                      <a:avLst/>
+                    </a:prstGeom>
+                  </pic:spPr>
+                </pic:pic>
+              </a:graphicData>
+            </a:graphic>
+            <wp14:sizeRelH relativeFrom="margin">
+              <wp14:pctWidth>0</wp14:pctWidth>
+            </wp14:sizeRelH>
+            <wp14:sizeRelV relativeFrom="margin">
+              <wp14:pctHeight>0</wp14:pctHeight>
+            </wp14:sizeRelV>
+          </wp:anchor>
+        </w:drawing>
+      </w:r>
       <w:r>
         <w:rPr>
           <w:noProof/>
@@ -532,7 +671,7 @@
         <mc:AlternateContent>
           <mc:Choice Requires="wps">
             <w:drawing>
-              <wp:anchor distT="0" distB="0" distL="114300" distR="114300" simplePos="0" relativeHeight="251661312" behindDoc="0" locked="0" layoutInCell="1" allowOverlap="1" wp14:anchorId="12249784" wp14:editId="4762E619">
+              <wp:anchor distT="0" distB="0" distL="114300" distR="114300" simplePos="0" relativeHeight="251661312" behindDoc="0" locked="0" layoutInCell="1" allowOverlap="1" wp14:anchorId="12249784" wp14:editId="29524E08">
                 <wp:simplePos x="0" y="0"/>
                 <wp:positionH relativeFrom="column">
                   <wp:posOffset>-400050</wp:posOffset>
@@ -639,7 +778,7 @@
         <mc:AlternateContent>
           <mc:Choice Requires="wps">
             <w:drawing>
-              <wp:anchor distT="0" distB="0" distL="114300" distR="114300" simplePos="0" relativeHeight="251660288" behindDoc="0" locked="0" layoutInCell="1" allowOverlap="1" wp14:anchorId="78D6EF9C" wp14:editId="5E6E3E67">
+              <wp:anchor distT="0" distB="0" distL="114300" distR="114300" simplePos="0" relativeHeight="251660288" behindDoc="0" locked="0" layoutInCell="1" allowOverlap="1" wp14:anchorId="78D6EF9C" wp14:editId="55884EE3">
                 <wp:simplePos x="0" y="0"/>
                 <wp:positionH relativeFrom="column">
                   <wp:posOffset>-352425</wp:posOffset>
@@ -1353,6 +1492,7 @@
   <w:style w:type="character" w:default="1" w:styleId="DefaultParagraphFont">
     <w:name w:val="Default Paragraph Font"/>
     <w:uiPriority w:val="1"/>
+    <w:semiHidden/>
     <w:unhideWhenUsed/>
   </w:style>
   <w:style w:type="table" w:default="1" w:styleId="TableNormal">

</xml_diff>